<commit_message>
conditionally load in nav bar properly adding items working on layout
</commit_message>
<xml_diff>
--- a/documentation/program_ui_design_for_the_features_intended.docx
+++ b/documentation/program_ui_design_for_the_features_intended.docx
@@ -101,7 +101,6 @@
         </w:rPr>
       </w:pPr>
       <w:r>
-        <w:lastRenderedPageBreak/>
         <w:t xml:space="preserve">Sign-up </w:t>
       </w:r>
       <w:r>
@@ -179,7 +178,6 @@
         <w:pStyle w:val="Heading6"/>
       </w:pPr>
       <w:r>
-        <w:lastRenderedPageBreak/>
         <w:t xml:space="preserve">Log-in </w:t>
       </w:r>
       <w:r>
@@ -258,7 +256,6 @@
         <w:pStyle w:val="Heading5"/>
       </w:pPr>
       <w:r>
-        <w:lastRenderedPageBreak/>
         <w:t>Windows shown after user has logged in</w:t>
       </w:r>
     </w:p>
@@ -268,6 +265,16 @@
       </w:pPr>
       <w:r>
         <w:t>Profile screen</w:t>
+      </w:r>
+    </w:p>
+    <w:p>
+      <w:r>
+        <w:t>Add share achievements unlocked on this screen</w:t>
+      </w:r>
+    </w:p>
+    <w:p>
+      <w:r>
+        <w:t>Remove share app from this screen. Move it to settings</w:t>
       </w:r>
     </w:p>
     <w:p>
@@ -334,7 +341,6 @@
         <w:pStyle w:val="Heading6"/>
       </w:pPr>
       <w:r>
-        <w:lastRenderedPageBreak/>
         <w:t>Articles screen</w:t>
       </w:r>
     </w:p>
@@ -417,7 +423,6 @@
           <w:bCs/>
           <w:u w:val="single"/>
         </w:rPr>
-        <w:lastRenderedPageBreak/>
         <w:t>ARTICLE SELECTED SCREEN</w:t>
       </w:r>
     </w:p>
@@ -520,8 +525,12 @@
         <w:pStyle w:val="Heading6"/>
       </w:pPr>
       <w:r>
-        <w:lastRenderedPageBreak/>
         <w:t>Lessons screen</w:t>
+      </w:r>
+    </w:p>
+    <w:p>
+      <w:r>
+        <w:t>Make it one filters button on LHS</w:t>
       </w:r>
     </w:p>
     <w:p>
@@ -641,7 +650,6 @@
           <w:bCs/>
           <w:u w:val="single"/>
         </w:rPr>
-        <w:lastRenderedPageBreak/>
         <w:t>SIDEBAR COVERS SCREEN</w:t>
       </w:r>
     </w:p>
@@ -753,7 +761,6 @@
           <w:bCs/>
           <w:u w:val="single"/>
         </w:rPr>
-        <w:lastRenderedPageBreak/>
         <w:t>FILTER COVERS SCREEN</w:t>
       </w:r>
     </w:p>
@@ -856,7 +863,6 @@
           <w:bCs/>
           <w:u w:val="single"/>
         </w:rPr>
-        <w:lastRenderedPageBreak/>
         <w:t>LESSON CLICKED ON SCREEN</w:t>
       </w:r>
     </w:p>
@@ -959,7 +965,6 @@
         <w:pStyle w:val="Heading6"/>
       </w:pPr>
       <w:r>
-        <w:lastRenderedPageBreak/>
         <w:t>Beat finder screen</w:t>
       </w:r>
     </w:p>
@@ -1089,7 +1094,6 @@
           <w:bCs/>
           <w:u w:val="single"/>
         </w:rPr>
-        <w:lastRenderedPageBreak/>
         <w:t>FIND THE BEAT SCREEN</w:t>
       </w:r>
     </w:p>
@@ -1192,7 +1196,6 @@
           <w:bCs/>
           <w:u w:val="single"/>
         </w:rPr>
-        <w:lastRenderedPageBreak/>
         <w:t>FIND THE BEAT RESULTS SCREEN</w:t>
       </w:r>
     </w:p>
@@ -1286,7 +1289,6 @@
         <w:pStyle w:val="Heading6"/>
       </w:pPr>
       <w:r>
-        <w:lastRenderedPageBreak/>
         <w:t>Settings screen</w:t>
       </w:r>
     </w:p>
@@ -1586,13 +1588,8 @@
     <w:pPr>
       <w:pStyle w:val="Header"/>
     </w:pPr>
-    <w:proofErr w:type="spellStart"/>
     <w:r>
-      <w:t>DanceSyllabuses</w:t>
-    </w:r>
-    <w:proofErr w:type="spellEnd"/>
-    <w:r>
-      <w:t xml:space="preserve"> program</w:t>
+      <w:t>DanceSyllabuses program</w:t>
     </w:r>
     <w:r>
       <w:t xml:space="preserve"> UI design</w:t>

</xml_diff>

<commit_message>
updated ui design doc
</commit_message>
<xml_diff>
--- a/documentation/program_ui_design_for_the_features_intended.docx
+++ b/documentation/program_ui_design_for_the_features_intended.docx
@@ -529,11 +529,6 @@
       </w:r>
     </w:p>
     <w:p>
-      <w:r>
-        <w:t>Make it one filters button on LHS</w:t>
-      </w:r>
-    </w:p>
-    <w:p>
       <w:pPr>
         <w:rPr>
           <w:b/>
@@ -549,10 +544,10 @@
           <w:u w:val="single"/>
         </w:rPr>
         <w:drawing>
-          <wp:inline distT="0" distB="0" distL="0" distR="0" wp14:anchorId="241539A2" wp14:editId="6FD17CE7">
-            <wp:extent cx="3573145" cy="7738745"/>
-            <wp:effectExtent l="0" t="0" r="8255" b="0"/>
-            <wp:docPr id="1934479815" name="Picture 5"/>
+          <wp:inline distT="0" distB="0" distL="0" distR="0" wp14:anchorId="1901190A" wp14:editId="6F7C6CAE">
+            <wp:extent cx="3571875" cy="7734300"/>
+            <wp:effectExtent l="0" t="0" r="9525" b="0"/>
+            <wp:docPr id="2061160492" name="Picture 2"/>
             <wp:cNvGraphicFramePr>
               <a:graphicFrameLocks xmlns:a="http://schemas.openxmlformats.org/drawingml/2006/main" noChangeAspect="1"/>
             </wp:cNvGraphicFramePr>
@@ -560,7 +555,7 @@
               <a:graphicData uri="http://schemas.openxmlformats.org/drawingml/2006/picture">
                 <pic:pic xmlns:pic="http://schemas.openxmlformats.org/drawingml/2006/picture">
                   <pic:nvPicPr>
-                    <pic:cNvPr id="0" name="Picture 4"/>
+                    <pic:cNvPr id="0" name="Picture 1"/>
                     <pic:cNvPicPr>
                       <a:picLocks noChangeAspect="1" noChangeArrowheads="1"/>
                     </pic:cNvPicPr>
@@ -581,7 +576,7 @@
                   <pic:spPr bwMode="auto">
                     <a:xfrm>
                       <a:off x="0" y="0"/>
-                      <a:ext cx="3573145" cy="7738745"/>
+                      <a:ext cx="3571875" cy="7734300"/>
                     </a:xfrm>
                     <a:prstGeom prst="rect">
                       <a:avLst/>
@@ -1308,10 +1303,10 @@
           <w:u w:val="single"/>
         </w:rPr>
         <w:drawing>
-          <wp:inline distT="0" distB="0" distL="0" distR="0" wp14:anchorId="5D14DC67" wp14:editId="608E15F1">
-            <wp:extent cx="3573145" cy="7738745"/>
-            <wp:effectExtent l="0" t="0" r="8255" b="0"/>
-            <wp:docPr id="223593667" name="Picture 8"/>
+          <wp:inline distT="0" distB="0" distL="0" distR="0" wp14:anchorId="0DB0F3EA" wp14:editId="03AB62C2">
+            <wp:extent cx="3571875" cy="9525000"/>
+            <wp:effectExtent l="0" t="0" r="9525" b="0"/>
+            <wp:docPr id="343512749" name="Picture 3"/>
             <wp:cNvGraphicFramePr>
               <a:graphicFrameLocks xmlns:a="http://schemas.openxmlformats.org/drawingml/2006/main" noChangeAspect="1"/>
             </wp:cNvGraphicFramePr>
@@ -1319,7 +1314,7 @@
               <a:graphicData uri="http://schemas.openxmlformats.org/drawingml/2006/picture">
                 <pic:pic xmlns:pic="http://schemas.openxmlformats.org/drawingml/2006/picture">
                   <pic:nvPicPr>
-                    <pic:cNvPr id="0" name="Picture 7"/>
+                    <pic:cNvPr id="0" name="Picture 2"/>
                     <pic:cNvPicPr>
                       <a:picLocks noChangeAspect="1" noChangeArrowheads="1"/>
                     </pic:cNvPicPr>
@@ -1340,7 +1335,7 @@
                   <pic:spPr bwMode="auto">
                     <a:xfrm>
                       <a:off x="0" y="0"/>
-                      <a:ext cx="3573145" cy="7738745"/>
+                      <a:ext cx="3571875" cy="9525000"/>
                     </a:xfrm>
                     <a:prstGeom prst="rect">
                       <a:avLst/>

</xml_diff>